<commit_message>
added lab 3 code
</commit_message>
<xml_diff>
--- a/Lab 3 Report.docx
+++ b/Lab 3 Report.docx
@@ -417,7 +417,49 @@
           <w:sz w:val="24"/>
           <w:szCs w:val="24"/>
         </w:rPr>
-        <w:t>The first step in this lab was to get the code from the previous lab and import it into a new project. With the old code setup, the next step was to get the UART peripheral functioning on the board. This would allow communication between the board and a UART terminal on a PC. The UART setup included setting up the clock and other initialization registers for the UART. Once UART was set up we began setting up queues to allow communication between the tasks and interrupts. This allowed are system to recognize button presses to turn on and of the sound and LED. Once all of that was set up, we had a functioning Lab3.</w:t>
+        <w:t xml:space="preserve">The first step in this lab was to get the code from the previous lab and import it into a new project. With the old code setup, the next step was to get the UART peripheral functioning on the board. This would allow communication between the board and a UART terminal on a PC. The UART setup included setting up the clock and other initialization registers for the UART. Once UART was set up we began setting up queues to allow communication between the tasks and interrupts. This allowed </w:t>
+      </w:r>
+      <w:r>
+        <w:rPr>
+          <w:sz w:val="24"/>
+          <w:szCs w:val="24"/>
+        </w:rPr>
+        <w:t>our</w:t>
+      </w:r>
+      <w:r>
+        <w:rPr>
+          <w:sz w:val="24"/>
+          <w:szCs w:val="24"/>
+        </w:rPr>
+        <w:t xml:space="preserve"> system to recognize button presses to turn on and of</w:t>
+      </w:r>
+      <w:r>
+        <w:rPr>
+          <w:sz w:val="24"/>
+          <w:szCs w:val="24"/>
+        </w:rPr>
+        <w:t>f</w:t>
+      </w:r>
+      <w:r>
+        <w:rPr>
+          <w:sz w:val="24"/>
+          <w:szCs w:val="24"/>
+        </w:rPr>
+        <w:t xml:space="preserve"> the sound and LED. Once all of that was set up, we had a functioning Lab</w:t>
+      </w:r>
+      <w:r>
+        <w:rPr>
+          <w:sz w:val="24"/>
+          <w:szCs w:val="24"/>
+        </w:rPr>
+        <w:t xml:space="preserve"> </w:t>
+      </w:r>
+      <w:r>
+        <w:rPr>
+          <w:sz w:val="24"/>
+          <w:szCs w:val="24"/>
+        </w:rPr>
+        <w:t>3.</w:t>
       </w:r>
     </w:p>
     <w:p>
@@ -1065,26 +1107,17 @@
           <w:b/>
           <w:bCs/>
         </w:rPr>
-        <w:t xml:space="preserve"> frequencies</w:t>
-      </w:r>
-    </w:p>
-    <w:p>
-      <w:pPr>
-        <w:spacing w:after="0"/>
-        <w:rPr>
-          <w:sz w:val="24"/>
-          <w:szCs w:val="24"/>
-        </w:rPr>
-      </w:pPr>
-    </w:p>
-    <w:p>
-      <w:pPr>
-        <w:spacing w:after="0"/>
-        <w:rPr>
-          <w:sz w:val="24"/>
-          <w:szCs w:val="24"/>
-        </w:rPr>
-      </w:pPr>
+        <w:t xml:space="preserve"> </w:t>
+      </w:r>
+      <w:proofErr w:type="gramStart"/>
+      <w:r>
+        <w:rPr>
+          <w:b/>
+          <w:bCs/>
+        </w:rPr>
+        <w:t>frequencies</w:t>
+      </w:r>
+      <w:proofErr w:type="gramEnd"/>
     </w:p>
     <w:p>
       <w:pPr>
@@ -1133,7 +1166,23 @@
           <w:sz w:val="24"/>
           <w:szCs w:val="24"/>
         </w:rPr>
-        <w:t>we learned a lot from the issues of this lab. Though it was frustrating to run into issue after issue it helped us understand more about the structure of queue</w:t>
+        <w:t xml:space="preserve">we learned a lot from the issues of this lab. Though it was frustrating to run into issue after </w:t>
+      </w:r>
+      <w:proofErr w:type="gramStart"/>
+      <w:r>
+        <w:rPr>
+          <w:sz w:val="24"/>
+          <w:szCs w:val="24"/>
+        </w:rPr>
+        <w:t>issue</w:t>
+      </w:r>
+      <w:proofErr w:type="gramEnd"/>
+      <w:r>
+        <w:rPr>
+          <w:sz w:val="24"/>
+          <w:szCs w:val="24"/>
+        </w:rPr>
+        <w:t xml:space="preserve"> it helped us understand more about the structure of queue</w:t>
       </w:r>
       <w:r>
         <w:rPr>
@@ -1362,9 +1411,20 @@
           <w:sz w:val="17"/>
           <w:szCs w:val="17"/>
         </w:rPr>
-        <w:t>FreeRTOS.h</w:t>
+        <w:t>FreeRTOS.</w:t>
+      </w:r>
+      <w:proofErr w:type="gramStart"/>
+      <w:r>
+        <w:rPr>
+          <w:rFonts w:ascii="Consolas" w:hAnsi="Consolas" w:cs="Courier New"/>
+          <w:color w:val="008800"/>
+          <w:sz w:val="17"/>
+          <w:szCs w:val="17"/>
+        </w:rPr>
+        <w:t>h</w:t>
       </w:r>
       <w:proofErr w:type="spellEnd"/>
+      <w:proofErr w:type="gramEnd"/>
       <w:r>
         <w:rPr>
           <w:rFonts w:ascii="Consolas" w:hAnsi="Consolas" w:cs="Courier New"/>
@@ -1443,7 +1503,27 @@
           <w:sz w:val="17"/>
           <w:szCs w:val="17"/>
         </w:rPr>
-        <w:t>"stm32l476xx.h"</w:t>
+        <w:t>"stm32l476xx.</w:t>
+      </w:r>
+      <w:proofErr w:type="gramStart"/>
+      <w:r>
+        <w:rPr>
+          <w:rFonts w:ascii="Consolas" w:hAnsi="Consolas" w:cs="Courier New"/>
+          <w:color w:val="008800"/>
+          <w:sz w:val="17"/>
+          <w:szCs w:val="17"/>
+        </w:rPr>
+        <w:t>h</w:t>
+      </w:r>
+      <w:proofErr w:type="gramEnd"/>
+      <w:r>
+        <w:rPr>
+          <w:rFonts w:ascii="Consolas" w:hAnsi="Consolas" w:cs="Courier New"/>
+          <w:color w:val="008800"/>
+          <w:sz w:val="17"/>
+          <w:szCs w:val="17"/>
+        </w:rPr>
+        <w:t>"</w:t>
       </w:r>
     </w:p>
     <w:p>
@@ -1514,7 +1594,27 @@
           <w:sz w:val="17"/>
           <w:szCs w:val="17"/>
         </w:rPr>
-        <w:t>"system_stm32l4xx.h"</w:t>
+        <w:t>"system_stm32l4xx.</w:t>
+      </w:r>
+      <w:proofErr w:type="gramStart"/>
+      <w:r>
+        <w:rPr>
+          <w:rFonts w:ascii="Consolas" w:hAnsi="Consolas" w:cs="Courier New"/>
+          <w:color w:val="008800"/>
+          <w:sz w:val="17"/>
+          <w:szCs w:val="17"/>
+        </w:rPr>
+        <w:t>h</w:t>
+      </w:r>
+      <w:proofErr w:type="gramEnd"/>
+      <w:r>
+        <w:rPr>
+          <w:rFonts w:ascii="Consolas" w:hAnsi="Consolas" w:cs="Courier New"/>
+          <w:color w:val="008800"/>
+          <w:sz w:val="17"/>
+          <w:szCs w:val="17"/>
+        </w:rPr>
+        <w:t>"</w:t>
       </w:r>
     </w:p>
     <w:p>
@@ -1595,9 +1695,20 @@
           <w:sz w:val="17"/>
           <w:szCs w:val="17"/>
         </w:rPr>
-        <w:t>task.h</w:t>
+        <w:t>task.</w:t>
+      </w:r>
+      <w:proofErr w:type="gramStart"/>
+      <w:r>
+        <w:rPr>
+          <w:rFonts w:ascii="Consolas" w:hAnsi="Consolas" w:cs="Courier New"/>
+          <w:color w:val="008800"/>
+          <w:sz w:val="17"/>
+          <w:szCs w:val="17"/>
+        </w:rPr>
+        <w:t>h</w:t>
       </w:r>
       <w:proofErr w:type="spellEnd"/>
+      <w:proofErr w:type="gramEnd"/>
       <w:r>
         <w:rPr>
           <w:rFonts w:ascii="Consolas" w:hAnsi="Consolas" w:cs="Courier New"/>
@@ -1686,9 +1797,20 @@
           <w:sz w:val="17"/>
           <w:szCs w:val="17"/>
         </w:rPr>
-        <w:t>timers.h</w:t>
+        <w:t>timers.</w:t>
+      </w:r>
+      <w:proofErr w:type="gramStart"/>
+      <w:r>
+        <w:rPr>
+          <w:rFonts w:ascii="Consolas" w:hAnsi="Consolas" w:cs="Courier New"/>
+          <w:color w:val="008800"/>
+          <w:sz w:val="17"/>
+          <w:szCs w:val="17"/>
+        </w:rPr>
+        <w:t>h</w:t>
       </w:r>
       <w:proofErr w:type="spellEnd"/>
+      <w:proofErr w:type="gramEnd"/>
       <w:r>
         <w:rPr>
           <w:rFonts w:ascii="Consolas" w:hAnsi="Consolas" w:cs="Courier New"/>
@@ -1777,9 +1899,20 @@
           <w:sz w:val="17"/>
           <w:szCs w:val="17"/>
         </w:rPr>
-        <w:t>stdint.h</w:t>
+        <w:t>stdint.</w:t>
+      </w:r>
+      <w:proofErr w:type="gramStart"/>
+      <w:r>
+        <w:rPr>
+          <w:rFonts w:ascii="Consolas" w:hAnsi="Consolas" w:cs="Courier New"/>
+          <w:color w:val="008800"/>
+          <w:sz w:val="17"/>
+          <w:szCs w:val="17"/>
+        </w:rPr>
+        <w:t>h</w:t>
       </w:r>
       <w:proofErr w:type="spellEnd"/>
+      <w:proofErr w:type="gramEnd"/>
       <w:r>
         <w:rPr>
           <w:rFonts w:ascii="Consolas" w:hAnsi="Consolas" w:cs="Courier New"/>
@@ -1868,9 +2001,20 @@
           <w:sz w:val="17"/>
           <w:szCs w:val="17"/>
         </w:rPr>
-        <w:t>queue.h</w:t>
+        <w:t>queue.</w:t>
+      </w:r>
+      <w:proofErr w:type="gramStart"/>
+      <w:r>
+        <w:rPr>
+          <w:rFonts w:ascii="Consolas" w:hAnsi="Consolas" w:cs="Courier New"/>
+          <w:color w:val="008800"/>
+          <w:sz w:val="17"/>
+          <w:szCs w:val="17"/>
+        </w:rPr>
+        <w:t>h</w:t>
       </w:r>
       <w:proofErr w:type="spellEnd"/>
+      <w:proofErr w:type="gramEnd"/>
       <w:r>
         <w:rPr>
           <w:rFonts w:ascii="Consolas" w:hAnsi="Consolas" w:cs="Courier New"/>
@@ -2012,9 +2156,20 @@
           <w:sz w:val="17"/>
           <w:szCs w:val="17"/>
         </w:rPr>
-        <w:t>init.h</w:t>
+        <w:t>init.</w:t>
+      </w:r>
+      <w:proofErr w:type="gramStart"/>
+      <w:r>
+        <w:rPr>
+          <w:rFonts w:ascii="Consolas" w:hAnsi="Consolas" w:cs="Courier New"/>
+          <w:color w:val="008800"/>
+          <w:sz w:val="17"/>
+          <w:szCs w:val="17"/>
+        </w:rPr>
+        <w:t>h</w:t>
       </w:r>
       <w:proofErr w:type="spellEnd"/>
+      <w:proofErr w:type="gramEnd"/>
       <w:r>
         <w:rPr>
           <w:rFonts w:ascii="Consolas" w:hAnsi="Consolas" w:cs="Courier New"/>
@@ -2317,8 +2472,19 @@
           <w:sz w:val="17"/>
           <w:szCs w:val="17"/>
         </w:rPr>
-        <w:t>();</w:t>
-      </w:r>
+        <w:t>(</w:t>
+      </w:r>
+      <w:proofErr w:type="gramStart"/>
+      <w:r>
+        <w:rPr>
+          <w:rFonts w:ascii="Consolas" w:hAnsi="Consolas" w:cs="Courier New"/>
+          <w:color w:val="666600"/>
+          <w:sz w:val="17"/>
+          <w:szCs w:val="17"/>
+        </w:rPr>
+        <w:t>);</w:t>
+      </w:r>
+      <w:proofErr w:type="gramEnd"/>
       <w:r>
         <w:rPr>
           <w:rFonts w:ascii="Consolas" w:hAnsi="Consolas" w:cs="Courier New"/>
@@ -2399,8 +2565,19 @@
           <w:sz w:val="17"/>
           <w:szCs w:val="17"/>
         </w:rPr>
-        <w:t>();</w:t>
-      </w:r>
+        <w:t>(</w:t>
+      </w:r>
+      <w:proofErr w:type="gramStart"/>
+      <w:r>
+        <w:rPr>
+          <w:rFonts w:ascii="Consolas" w:hAnsi="Consolas" w:cs="Courier New"/>
+          <w:color w:val="666600"/>
+          <w:sz w:val="17"/>
+          <w:szCs w:val="17"/>
+        </w:rPr>
+        <w:t>);</w:t>
+      </w:r>
+      <w:proofErr w:type="gramEnd"/>
     </w:p>
     <w:p>
       <w:pPr>
@@ -2564,8 +2741,19 @@
           <w:sz w:val="17"/>
           <w:szCs w:val="17"/>
         </w:rPr>
-        <w:t>));</w:t>
-      </w:r>
+        <w:t>)</w:t>
+      </w:r>
+      <w:proofErr w:type="gramStart"/>
+      <w:r>
+        <w:rPr>
+          <w:rFonts w:ascii="Consolas" w:hAnsi="Consolas" w:cs="Courier New"/>
+          <w:color w:val="666600"/>
+          <w:sz w:val="17"/>
+          <w:szCs w:val="17"/>
+        </w:rPr>
+        <w:t>);</w:t>
+      </w:r>
+      <w:proofErr w:type="gramEnd"/>
     </w:p>
     <w:p>
       <w:pPr>
@@ -2608,7 +2796,6 @@
           <w:sz w:val="17"/>
           <w:szCs w:val="17"/>
         </w:rPr>
-        <w:lastRenderedPageBreak/>
         <w:t xml:space="preserve"> 16. </w:t>
       </w:r>
       <w:r>
@@ -2730,8 +2917,19 @@
           <w:sz w:val="17"/>
           <w:szCs w:val="17"/>
         </w:rPr>
-        <w:t>));</w:t>
-      </w:r>
+        <w:t>)</w:t>
+      </w:r>
+      <w:proofErr w:type="gramStart"/>
+      <w:r>
+        <w:rPr>
+          <w:rFonts w:ascii="Consolas" w:hAnsi="Consolas" w:cs="Courier New"/>
+          <w:color w:val="666600"/>
+          <w:sz w:val="17"/>
+          <w:szCs w:val="17"/>
+        </w:rPr>
+        <w:t>);</w:t>
+      </w:r>
+      <w:proofErr w:type="gramEnd"/>
     </w:p>
     <w:p>
       <w:pPr>
@@ -2803,8 +3001,19 @@
           <w:sz w:val="17"/>
           <w:szCs w:val="17"/>
         </w:rPr>
-        <w:t>();</w:t>
-      </w:r>
+        <w:t>(</w:t>
+      </w:r>
+      <w:proofErr w:type="gramStart"/>
+      <w:r>
+        <w:rPr>
+          <w:rFonts w:ascii="Consolas" w:hAnsi="Consolas" w:cs="Courier New"/>
+          <w:color w:val="666600"/>
+          <w:sz w:val="17"/>
+          <w:szCs w:val="17"/>
+        </w:rPr>
+        <w:t>);</w:t>
+      </w:r>
+      <w:proofErr w:type="gramEnd"/>
     </w:p>
     <w:p>
       <w:pPr>
@@ -2876,8 +3085,19 @@
           <w:sz w:val="17"/>
           <w:szCs w:val="17"/>
         </w:rPr>
-        <w:t>();</w:t>
-      </w:r>
+        <w:t>(</w:t>
+      </w:r>
+      <w:proofErr w:type="gramStart"/>
+      <w:r>
+        <w:rPr>
+          <w:rFonts w:ascii="Consolas" w:hAnsi="Consolas" w:cs="Courier New"/>
+          <w:color w:val="666600"/>
+          <w:sz w:val="17"/>
+          <w:szCs w:val="17"/>
+        </w:rPr>
+        <w:t>);</w:t>
+      </w:r>
+      <w:proofErr w:type="gramEnd"/>
     </w:p>
     <w:p>
       <w:pPr>
@@ -2920,6 +3140,7 @@
           <w:sz w:val="17"/>
           <w:szCs w:val="17"/>
         </w:rPr>
+        <w:lastRenderedPageBreak/>
         <w:t xml:space="preserve"> 19. </w:t>
       </w:r>
       <w:r>
@@ -2949,8 +3170,19 @@
           <w:sz w:val="17"/>
           <w:szCs w:val="17"/>
         </w:rPr>
-        <w:t>();</w:t>
-      </w:r>
+        <w:t>(</w:t>
+      </w:r>
+      <w:proofErr w:type="gramStart"/>
+      <w:r>
+        <w:rPr>
+          <w:rFonts w:ascii="Consolas" w:hAnsi="Consolas" w:cs="Courier New"/>
+          <w:color w:val="666600"/>
+          <w:sz w:val="17"/>
+          <w:szCs w:val="17"/>
+        </w:rPr>
+        <w:t>);</w:t>
+      </w:r>
+      <w:proofErr w:type="gramEnd"/>
     </w:p>
     <w:p>
       <w:pPr>
@@ -3022,8 +3254,19 @@
           <w:sz w:val="17"/>
           <w:szCs w:val="17"/>
         </w:rPr>
-        <w:t>();</w:t>
-      </w:r>
+        <w:t>(</w:t>
+      </w:r>
+      <w:proofErr w:type="gramStart"/>
+      <w:r>
+        <w:rPr>
+          <w:rFonts w:ascii="Consolas" w:hAnsi="Consolas" w:cs="Courier New"/>
+          <w:color w:val="666600"/>
+          <w:sz w:val="17"/>
+          <w:szCs w:val="17"/>
+        </w:rPr>
+        <w:t>);</w:t>
+      </w:r>
+      <w:proofErr w:type="gramEnd"/>
     </w:p>
     <w:p>
       <w:pPr>
@@ -3248,6 +3491,7 @@
         </w:rPr>
         <w:t>0x07</w:t>
       </w:r>
+      <w:proofErr w:type="gramStart"/>
       <w:r>
         <w:rPr>
           <w:rFonts w:ascii="Consolas" w:hAnsi="Consolas" w:cs="Courier New"/>
@@ -3257,6 +3501,7 @@
         </w:rPr>
         <w:t>);</w:t>
       </w:r>
+      <w:proofErr w:type="gramEnd"/>
     </w:p>
     <w:p>
       <w:pPr>
@@ -3357,6 +3602,7 @@
         </w:rPr>
         <w:t>0x07</w:t>
       </w:r>
+      <w:proofErr w:type="gramStart"/>
       <w:r>
         <w:rPr>
           <w:rFonts w:ascii="Consolas" w:hAnsi="Consolas" w:cs="Courier New"/>
@@ -3366,6 +3612,7 @@
         </w:rPr>
         <w:t>);</w:t>
       </w:r>
+      <w:proofErr w:type="gramEnd"/>
     </w:p>
     <w:p>
       <w:pPr>
@@ -3845,6 +4092,7 @@
         </w:rPr>
         <w:t>1</w:t>
       </w:r>
+      <w:proofErr w:type="gramStart"/>
       <w:r>
         <w:rPr>
           <w:rFonts w:ascii="Consolas" w:hAnsi="Consolas" w:cs="Courier New"/>
@@ -3854,6 +4102,7 @@
         </w:rPr>
         <w:t>);</w:t>
       </w:r>
+      <w:proofErr w:type="gramEnd"/>
     </w:p>
     <w:p>
       <w:pPr>
@@ -4342,6 +4591,7 @@
         </w:rPr>
         <w:t>1</w:t>
       </w:r>
+      <w:proofErr w:type="gramStart"/>
       <w:r>
         <w:rPr>
           <w:rFonts w:ascii="Consolas" w:hAnsi="Consolas" w:cs="Courier New"/>
@@ -4351,6 +4601,7 @@
         </w:rPr>
         <w:t>);</w:t>
       </w:r>
+      <w:proofErr w:type="gramEnd"/>
     </w:p>
     <w:p>
       <w:pPr>
@@ -4599,8 +4850,19 @@
           <w:sz w:val="17"/>
           <w:szCs w:val="17"/>
         </w:rPr>
-        <w:t>();</w:t>
-      </w:r>
+        <w:t>(</w:t>
+      </w:r>
+      <w:proofErr w:type="gramStart"/>
+      <w:r>
+        <w:rPr>
+          <w:rFonts w:ascii="Consolas" w:hAnsi="Consolas" w:cs="Courier New"/>
+          <w:color w:val="666600"/>
+          <w:sz w:val="17"/>
+          <w:szCs w:val="17"/>
+        </w:rPr>
+        <w:t>);</w:t>
+      </w:r>
+      <w:proofErr w:type="gramEnd"/>
     </w:p>
     <w:p>
       <w:pPr>
@@ -4681,6 +4943,7 @@
         </w:rPr>
         <w:t>1</w:t>
       </w:r>
+      <w:proofErr w:type="gramStart"/>
       <w:r>
         <w:rPr>
           <w:rFonts w:ascii="Consolas" w:hAnsi="Consolas" w:cs="Courier New"/>
@@ -4690,6 +4953,7 @@
         </w:rPr>
         <w:t>);</w:t>
       </w:r>
+      <w:proofErr w:type="gramEnd"/>
     </w:p>
     <w:p>
       <w:pPr>
@@ -5096,6 +5360,7 @@
         </w:rPr>
         <w:t>1</w:t>
       </w:r>
+      <w:proofErr w:type="gramStart"/>
       <w:r>
         <w:rPr>
           <w:rFonts w:ascii="Consolas" w:hAnsi="Consolas" w:cs="Courier New"/>
@@ -5105,6 +5370,7 @@
         </w:rPr>
         <w:t>];</w:t>
       </w:r>
+      <w:proofErr w:type="gramEnd"/>
     </w:p>
     <w:p>
       <w:pPr>
@@ -5213,6 +5479,7 @@
         </w:rPr>
         <w:t xml:space="preserve"> </w:t>
       </w:r>
+      <w:proofErr w:type="gramStart"/>
       <w:r>
         <w:rPr>
           <w:rFonts w:ascii="Consolas" w:hAnsi="Consolas" w:cs="Courier New"/>
@@ -5231,6 +5498,7 @@
         </w:rPr>
         <w:t>;</w:t>
       </w:r>
+      <w:proofErr w:type="gramEnd"/>
     </w:p>
     <w:p>
       <w:pPr>
@@ -6086,7 +6354,17 @@
           <w:sz w:val="17"/>
           <w:szCs w:val="17"/>
         </w:rPr>
-        <w:t xml:space="preserve"> GPIO_BSRR_BS5</w:t>
+        <w:t xml:space="preserve"> GPIO_BSRR_</w:t>
+      </w:r>
+      <w:proofErr w:type="gramStart"/>
+      <w:r>
+        <w:rPr>
+          <w:rFonts w:ascii="Consolas" w:hAnsi="Consolas" w:cs="Courier New"/>
+          <w:color w:val="000000"/>
+          <w:sz w:val="17"/>
+          <w:szCs w:val="17"/>
+        </w:rPr>
+        <w:t>BS5</w:t>
       </w:r>
       <w:r>
         <w:rPr>
@@ -6097,6 +6375,7 @@
         </w:rPr>
         <w:t>;</w:t>
       </w:r>
+      <w:proofErr w:type="gramEnd"/>
     </w:p>
     <w:p>
       <w:pPr>
@@ -6533,7 +6812,17 @@
           <w:sz w:val="17"/>
           <w:szCs w:val="17"/>
         </w:rPr>
-        <w:t xml:space="preserve"> GPIO_BSRR_BR5</w:t>
+        <w:t xml:space="preserve"> GPIO_BSRR_</w:t>
+      </w:r>
+      <w:proofErr w:type="gramStart"/>
+      <w:r>
+        <w:rPr>
+          <w:rFonts w:ascii="Consolas" w:hAnsi="Consolas" w:cs="Courier New"/>
+          <w:color w:val="000000"/>
+          <w:sz w:val="17"/>
+          <w:szCs w:val="17"/>
+        </w:rPr>
+        <w:t>BR5</w:t>
       </w:r>
       <w:r>
         <w:rPr>
@@ -6544,6 +6833,7 @@
         </w:rPr>
         <w:t>;</w:t>
       </w:r>
+      <w:proofErr w:type="gramEnd"/>
     </w:p>
     <w:p>
       <w:pPr>
@@ -7083,6 +7373,7 @@
         </w:rPr>
         <w:t>1</w:t>
       </w:r>
+      <w:proofErr w:type="gramStart"/>
       <w:r>
         <w:rPr>
           <w:rFonts w:ascii="Consolas" w:hAnsi="Consolas" w:cs="Courier New"/>
@@ -7092,6 +7383,7 @@
         </w:rPr>
         <w:t>];</w:t>
       </w:r>
+      <w:proofErr w:type="gramEnd"/>
     </w:p>
     <w:p>
       <w:pPr>
@@ -7200,6 +7492,7 @@
         </w:rPr>
         <w:t xml:space="preserve"> </w:t>
       </w:r>
+      <w:proofErr w:type="gramStart"/>
       <w:r>
         <w:rPr>
           <w:rFonts w:ascii="Consolas" w:hAnsi="Consolas" w:cs="Courier New"/>
@@ -7218,6 +7511,7 @@
         </w:rPr>
         <w:t>;</w:t>
       </w:r>
+      <w:proofErr w:type="gramEnd"/>
     </w:p>
     <w:p>
       <w:pPr>
@@ -7297,7 +7591,17 @@
           <w:sz w:val="17"/>
           <w:szCs w:val="17"/>
         </w:rPr>
-        <w:t>button_in</w:t>
+        <w:t>button_</w:t>
+      </w:r>
+      <w:proofErr w:type="gramStart"/>
+      <w:r>
+        <w:rPr>
+          <w:rFonts w:ascii="Consolas" w:hAnsi="Consolas" w:cs="Courier New"/>
+          <w:color w:val="000000"/>
+          <w:sz w:val="17"/>
+          <w:szCs w:val="17"/>
+        </w:rPr>
+        <w:t>in</w:t>
       </w:r>
       <w:proofErr w:type="spellEnd"/>
       <w:r>
@@ -7309,6 +7613,7 @@
         </w:rPr>
         <w:t>;</w:t>
       </w:r>
+      <w:proofErr w:type="gramEnd"/>
     </w:p>
     <w:p>
       <w:pPr>
@@ -7578,6 +7883,7 @@
         </w:rPr>
         <w:t>-&gt;</w:t>
       </w:r>
+      <w:proofErr w:type="gramStart"/>
       <w:r>
         <w:rPr>
           <w:rFonts w:ascii="Consolas" w:hAnsi="Consolas" w:cs="Courier New"/>
@@ -7596,6 +7902,7 @@
         </w:rPr>
         <w:t>;</w:t>
       </w:r>
+      <w:proofErr w:type="gramEnd"/>
     </w:p>
     <w:p>
       <w:pPr>
@@ -7694,7 +8001,17 @@
           <w:sz w:val="17"/>
           <w:szCs w:val="17"/>
         </w:rPr>
-        <w:t xml:space="preserve"> GPIO_IDR_ID13_Msk</w:t>
+        <w:t xml:space="preserve"> GPIO_IDR_ID13_</w:t>
+      </w:r>
+      <w:proofErr w:type="gramStart"/>
+      <w:r>
+        <w:rPr>
+          <w:rFonts w:ascii="Consolas" w:hAnsi="Consolas" w:cs="Courier New"/>
+          <w:color w:val="000000"/>
+          <w:sz w:val="17"/>
+          <w:szCs w:val="17"/>
+        </w:rPr>
+        <w:t>Msk</w:t>
       </w:r>
       <w:r>
         <w:rPr>
@@ -7705,6 +8022,7 @@
         </w:rPr>
         <w:t>;</w:t>
       </w:r>
+      <w:proofErr w:type="gramEnd"/>
     </w:p>
     <w:p>
       <w:pPr>
@@ -8237,6 +8555,7 @@
         </w:rPr>
         <w:t>-&gt;</w:t>
       </w:r>
+      <w:proofErr w:type="gramStart"/>
       <w:r>
         <w:rPr>
           <w:rFonts w:ascii="Consolas" w:hAnsi="Consolas" w:cs="Courier New"/>
@@ -8255,6 +8574,7 @@
         </w:rPr>
         <w:t>;</w:t>
       </w:r>
+      <w:proofErr w:type="gramEnd"/>
     </w:p>
     <w:p>
       <w:pPr>
@@ -8371,7 +8691,17 @@
           <w:sz w:val="17"/>
           <w:szCs w:val="17"/>
         </w:rPr>
-        <w:t xml:space="preserve"> GPIO_IDR_ID13_Msk</w:t>
+        <w:t xml:space="preserve"> GPIO_IDR_ID13_</w:t>
+      </w:r>
+      <w:proofErr w:type="gramStart"/>
+      <w:r>
+        <w:rPr>
+          <w:rFonts w:ascii="Consolas" w:hAnsi="Consolas" w:cs="Courier New"/>
+          <w:color w:val="000000"/>
+          <w:sz w:val="17"/>
+          <w:szCs w:val="17"/>
+        </w:rPr>
+        <w:t>Msk</w:t>
       </w:r>
       <w:r>
         <w:rPr>
@@ -8382,6 +8712,7 @@
         </w:rPr>
         <w:t>;</w:t>
       </w:r>
+      <w:proofErr w:type="gramEnd"/>
     </w:p>
     <w:p>
       <w:pPr>
@@ -8767,6 +9098,7 @@
         </w:rPr>
         <w:t xml:space="preserve"> </w:t>
       </w:r>
+      <w:proofErr w:type="gramStart"/>
       <w:r>
         <w:rPr>
           <w:rFonts w:ascii="Consolas" w:hAnsi="Consolas" w:cs="Courier New"/>
@@ -8785,6 +9117,7 @@
         </w:rPr>
         <w:t>;</w:t>
       </w:r>
+      <w:proofErr w:type="gramEnd"/>
     </w:p>
     <w:p>
       <w:pPr>
@@ -9039,6 +9372,7 @@
         </w:rPr>
         <w:t>50</w:t>
       </w:r>
+      <w:proofErr w:type="gramStart"/>
       <w:r>
         <w:rPr>
           <w:rFonts w:ascii="Consolas" w:hAnsi="Consolas" w:cs="Courier New"/>
@@ -9048,6 +9382,7 @@
         </w:rPr>
         <w:t>);</w:t>
       </w:r>
+      <w:proofErr w:type="gramEnd"/>
     </w:p>
     <w:p>
       <w:pPr>
@@ -9302,6 +9637,7 @@
         </w:rPr>
         <w:t>50</w:t>
       </w:r>
+      <w:proofErr w:type="gramStart"/>
       <w:r>
         <w:rPr>
           <w:rFonts w:ascii="Consolas" w:hAnsi="Consolas" w:cs="Courier New"/>
@@ -9311,6 +9647,7 @@
         </w:rPr>
         <w:t>);</w:t>
       </w:r>
+      <w:proofErr w:type="gramEnd"/>
     </w:p>
     <w:p>
       <w:pPr>
@@ -9353,7 +9690,6 @@
           <w:sz w:val="17"/>
           <w:szCs w:val="17"/>
         </w:rPr>
-        <w:lastRenderedPageBreak/>
         <w:t xml:space="preserve"> 81. </w:t>
       </w:r>
       <w:r>
@@ -9625,6 +9961,7 @@
         </w:rPr>
         <w:t xml:space="preserve"> </w:t>
       </w:r>
+      <w:proofErr w:type="gramStart"/>
       <w:r>
         <w:rPr>
           <w:rFonts w:ascii="Consolas" w:hAnsi="Consolas" w:cs="Courier New"/>
@@ -9643,6 +9980,7 @@
         </w:rPr>
         <w:t>;</w:t>
       </w:r>
+      <w:proofErr w:type="gramEnd"/>
     </w:p>
     <w:p>
       <w:pPr>
@@ -9685,6 +10023,7 @@
           <w:sz w:val="17"/>
           <w:szCs w:val="17"/>
         </w:rPr>
+        <w:lastRenderedPageBreak/>
         <w:t xml:space="preserve"> 84. </w:t>
       </w:r>
       <w:r>
@@ -9897,6 +10236,7 @@
         </w:rPr>
         <w:t>50</w:t>
       </w:r>
+      <w:proofErr w:type="gramStart"/>
       <w:r>
         <w:rPr>
           <w:rFonts w:ascii="Consolas" w:hAnsi="Consolas" w:cs="Courier New"/>
@@ -9906,6 +10246,7 @@
         </w:rPr>
         <w:t>);</w:t>
       </w:r>
+      <w:proofErr w:type="gramEnd"/>
     </w:p>
     <w:p>
       <w:pPr>
@@ -10160,6 +10501,7 @@
         </w:rPr>
         <w:t>50</w:t>
       </w:r>
+      <w:proofErr w:type="gramStart"/>
       <w:r>
         <w:rPr>
           <w:rFonts w:ascii="Consolas" w:hAnsi="Consolas" w:cs="Courier New"/>
@@ -10169,6 +10511,7 @@
         </w:rPr>
         <w:t>);</w:t>
       </w:r>
+      <w:proofErr w:type="gramEnd"/>
     </w:p>
     <w:p>
       <w:pPr>
@@ -10704,6 +11047,7 @@
         </w:rPr>
         <w:t xml:space="preserve"> </w:t>
       </w:r>
+      <w:proofErr w:type="gramStart"/>
       <w:r>
         <w:rPr>
           <w:rFonts w:ascii="Consolas" w:hAnsi="Consolas" w:cs="Courier New"/>
@@ -10722,6 +11066,7 @@
         </w:rPr>
         <w:t>;</w:t>
       </w:r>
+      <w:proofErr w:type="gramEnd"/>
     </w:p>
     <w:p>
       <w:pPr>
@@ -10829,6 +11174,7 @@
         </w:rPr>
         <w:t>1</w:t>
       </w:r>
+      <w:proofErr w:type="gramStart"/>
       <w:r>
         <w:rPr>
           <w:rFonts w:ascii="Consolas" w:hAnsi="Consolas" w:cs="Courier New"/>
@@ -10838,6 +11184,7 @@
         </w:rPr>
         <w:t>];</w:t>
       </w:r>
+      <w:proofErr w:type="gramEnd"/>
     </w:p>
     <w:p>
       <w:pPr>
@@ -12975,6 +13322,7 @@
         </w:rPr>
         <w:t>275</w:t>
       </w:r>
+      <w:proofErr w:type="gramStart"/>
       <w:r>
         <w:rPr>
           <w:rFonts w:ascii="Consolas" w:hAnsi="Consolas" w:cs="Courier New"/>
@@ -12984,6 +13332,7 @@
         </w:rPr>
         <w:t>};</w:t>
       </w:r>
+      <w:proofErr w:type="gramEnd"/>
     </w:p>
     <w:p>
       <w:pPr>
@@ -13384,6 +13733,7 @@
         <w:t>NULL</w:t>
       </w:r>
       <w:proofErr w:type="spellEnd"/>
+      <w:proofErr w:type="gramStart"/>
       <w:r>
         <w:rPr>
           <w:rFonts w:ascii="Consolas" w:hAnsi="Consolas" w:cs="Courier New"/>
@@ -13393,6 +13743,7 @@
         </w:rPr>
         <w:t>);</w:t>
       </w:r>
+      <w:proofErr w:type="gramEnd"/>
     </w:p>
     <w:p>
       <w:pPr>
@@ -14032,6 +14383,7 @@
         </w:rPr>
         <w:t xml:space="preserve"> </w:t>
       </w:r>
+      <w:proofErr w:type="gramStart"/>
       <w:r>
         <w:rPr>
           <w:rFonts w:ascii="Consolas" w:hAnsi="Consolas" w:cs="Courier New"/>
@@ -14050,6 +14402,7 @@
         </w:rPr>
         <w:t>;</w:t>
       </w:r>
+      <w:proofErr w:type="gramEnd"/>
     </w:p>
     <w:p>
       <w:pPr>
@@ -14422,6 +14775,7 @@
         </w:rPr>
         <w:t xml:space="preserve"> </w:t>
       </w:r>
+      <w:proofErr w:type="gramStart"/>
       <w:r>
         <w:rPr>
           <w:rFonts w:ascii="Consolas" w:hAnsi="Consolas" w:cs="Courier New"/>
@@ -14440,6 +14794,7 @@
         </w:rPr>
         <w:t>;</w:t>
       </w:r>
+      <w:proofErr w:type="gramEnd"/>
     </w:p>
     <w:p>
       <w:pPr>
@@ -14879,6 +15234,7 @@
         </w:rPr>
         <w:t xml:space="preserve"> </w:t>
       </w:r>
+      <w:proofErr w:type="gramStart"/>
       <w:r>
         <w:rPr>
           <w:rFonts w:ascii="Consolas" w:hAnsi="Consolas" w:cs="Courier New"/>
@@ -14897,6 +15253,7 @@
         </w:rPr>
         <w:t>;</w:t>
       </w:r>
+      <w:proofErr w:type="gramEnd"/>
       <w:r>
         <w:rPr>
           <w:rFonts w:ascii="Consolas" w:hAnsi="Consolas" w:cs="Courier New"/>
@@ -14999,6 +15356,7 @@
         <w:t>uart_buffer,NULL</w:t>
       </w:r>
       <w:proofErr w:type="spellEnd"/>
+      <w:proofErr w:type="gramStart"/>
       <w:r>
         <w:rPr>
           <w:rFonts w:ascii="Consolas" w:hAnsi="Consolas" w:cs="Courier New"/>
@@ -15008,6 +15366,7 @@
         </w:rPr>
         <w:t>);</w:t>
       </w:r>
+      <w:proofErr w:type="gramEnd"/>
     </w:p>
     <w:p>
       <w:pPr>
@@ -15092,6 +15451,7 @@
         <w:t>uart_buffer</w:t>
       </w:r>
       <w:proofErr w:type="spellEnd"/>
+      <w:proofErr w:type="gramStart"/>
       <w:r>
         <w:rPr>
           <w:rFonts w:ascii="Consolas" w:hAnsi="Consolas" w:cs="Courier New"/>
@@ -15101,6 +15461,7 @@
         </w:rPr>
         <w:t>);</w:t>
       </w:r>
+      <w:proofErr w:type="gramEnd"/>
     </w:p>
     <w:p>
       <w:pPr>
@@ -15472,6 +15833,7 @@
         </w:rPr>
         <w:t>RDR</w:t>
       </w:r>
+      <w:proofErr w:type="gramStart"/>
       <w:r>
         <w:rPr>
           <w:rFonts w:ascii="Consolas" w:hAnsi="Consolas" w:cs="Courier New"/>
@@ -15481,6 +15843,7 @@
         </w:rPr>
         <w:t>);</w:t>
       </w:r>
+      <w:proofErr w:type="gramEnd"/>
     </w:p>
     <w:p>
       <w:pPr>
@@ -17593,7 +17956,6 @@
           <w:sz w:val="17"/>
           <w:szCs w:val="17"/>
         </w:rPr>
-        <w:lastRenderedPageBreak/>
         <w:t xml:space="preserve">146. </w:t>
       </w:r>
       <w:r>
@@ -17945,6 +18307,7 @@
           <w:sz w:val="17"/>
           <w:szCs w:val="17"/>
         </w:rPr>
+        <w:lastRenderedPageBreak/>
         <w:t xml:space="preserve">149. </w:t>
       </w:r>
       <w:r>
@@ -18426,9 +18789,20 @@
           <w:sz w:val="17"/>
           <w:szCs w:val="17"/>
         </w:rPr>
-        <w:t>FreeRTOS.h</w:t>
+        <w:t>FreeRTOS.</w:t>
+      </w:r>
+      <w:proofErr w:type="gramStart"/>
+      <w:r>
+        <w:rPr>
+          <w:rFonts w:ascii="Consolas" w:hAnsi="Consolas" w:cs="Courier New"/>
+          <w:color w:val="008800"/>
+          <w:sz w:val="17"/>
+          <w:szCs w:val="17"/>
+        </w:rPr>
+        <w:t>h</w:t>
       </w:r>
       <w:proofErr w:type="spellEnd"/>
+      <w:proofErr w:type="gramEnd"/>
       <w:r>
         <w:rPr>
           <w:rFonts w:ascii="Consolas" w:hAnsi="Consolas" w:cs="Courier New"/>
@@ -18507,7 +18881,27 @@
           <w:sz w:val="17"/>
           <w:szCs w:val="17"/>
         </w:rPr>
-        <w:t>"stm32l476xx.h"</w:t>
+        <w:t>"stm32l476xx.</w:t>
+      </w:r>
+      <w:proofErr w:type="gramStart"/>
+      <w:r>
+        <w:rPr>
+          <w:rFonts w:ascii="Consolas" w:hAnsi="Consolas" w:cs="Courier New"/>
+          <w:color w:val="008800"/>
+          <w:sz w:val="17"/>
+          <w:szCs w:val="17"/>
+        </w:rPr>
+        <w:t>h</w:t>
+      </w:r>
+      <w:proofErr w:type="gramEnd"/>
+      <w:r>
+        <w:rPr>
+          <w:rFonts w:ascii="Consolas" w:hAnsi="Consolas" w:cs="Courier New"/>
+          <w:color w:val="008800"/>
+          <w:sz w:val="17"/>
+          <w:szCs w:val="17"/>
+        </w:rPr>
+        <w:t>"</w:t>
       </w:r>
     </w:p>
     <w:p>
@@ -18578,7 +18972,27 @@
           <w:sz w:val="17"/>
           <w:szCs w:val="17"/>
         </w:rPr>
-        <w:t>"system_stm32l4xx.h"</w:t>
+        <w:t>"system_stm32l4xx.</w:t>
+      </w:r>
+      <w:proofErr w:type="gramStart"/>
+      <w:r>
+        <w:rPr>
+          <w:rFonts w:ascii="Consolas" w:hAnsi="Consolas" w:cs="Courier New"/>
+          <w:color w:val="008800"/>
+          <w:sz w:val="17"/>
+          <w:szCs w:val="17"/>
+        </w:rPr>
+        <w:t>h</w:t>
+      </w:r>
+      <w:proofErr w:type="gramEnd"/>
+      <w:r>
+        <w:rPr>
+          <w:rFonts w:ascii="Consolas" w:hAnsi="Consolas" w:cs="Courier New"/>
+          <w:color w:val="008800"/>
+          <w:sz w:val="17"/>
+          <w:szCs w:val="17"/>
+        </w:rPr>
+        <w:t>"</w:t>
       </w:r>
     </w:p>
     <w:p>
@@ -18659,9 +19073,20 @@
           <w:sz w:val="17"/>
           <w:szCs w:val="17"/>
         </w:rPr>
-        <w:t>task.h</w:t>
+        <w:t>task.</w:t>
+      </w:r>
+      <w:proofErr w:type="gramStart"/>
+      <w:r>
+        <w:rPr>
+          <w:rFonts w:ascii="Consolas" w:hAnsi="Consolas" w:cs="Courier New"/>
+          <w:color w:val="008800"/>
+          <w:sz w:val="17"/>
+          <w:szCs w:val="17"/>
+        </w:rPr>
+        <w:t>h</w:t>
       </w:r>
       <w:proofErr w:type="spellEnd"/>
+      <w:proofErr w:type="gramEnd"/>
       <w:r>
         <w:rPr>
           <w:rFonts w:ascii="Consolas" w:hAnsi="Consolas" w:cs="Courier New"/>
@@ -18750,9 +19175,20 @@
           <w:sz w:val="17"/>
           <w:szCs w:val="17"/>
         </w:rPr>
-        <w:t>timers.h</w:t>
+        <w:t>timers.</w:t>
+      </w:r>
+      <w:proofErr w:type="gramStart"/>
+      <w:r>
+        <w:rPr>
+          <w:rFonts w:ascii="Consolas" w:hAnsi="Consolas" w:cs="Courier New"/>
+          <w:color w:val="008800"/>
+          <w:sz w:val="17"/>
+          <w:szCs w:val="17"/>
+        </w:rPr>
+        <w:t>h</w:t>
       </w:r>
       <w:proofErr w:type="spellEnd"/>
+      <w:proofErr w:type="gramEnd"/>
       <w:r>
         <w:rPr>
           <w:rFonts w:ascii="Consolas" w:hAnsi="Consolas" w:cs="Courier New"/>
@@ -18841,9 +19277,20 @@
           <w:sz w:val="17"/>
           <w:szCs w:val="17"/>
         </w:rPr>
-        <w:t>stdint.h</w:t>
+        <w:t>stdint.</w:t>
+      </w:r>
+      <w:proofErr w:type="gramStart"/>
+      <w:r>
+        <w:rPr>
+          <w:rFonts w:ascii="Consolas" w:hAnsi="Consolas" w:cs="Courier New"/>
+          <w:color w:val="008800"/>
+          <w:sz w:val="17"/>
+          <w:szCs w:val="17"/>
+        </w:rPr>
+        <w:t>h</w:t>
       </w:r>
       <w:proofErr w:type="spellEnd"/>
+      <w:proofErr w:type="gramEnd"/>
       <w:r>
         <w:rPr>
           <w:rFonts w:ascii="Consolas" w:hAnsi="Consolas" w:cs="Courier New"/>
@@ -18932,9 +19379,20 @@
           <w:sz w:val="17"/>
           <w:szCs w:val="17"/>
         </w:rPr>
-        <w:t>queue.h</w:t>
+        <w:t>queue.</w:t>
+      </w:r>
+      <w:proofErr w:type="gramStart"/>
+      <w:r>
+        <w:rPr>
+          <w:rFonts w:ascii="Consolas" w:hAnsi="Consolas" w:cs="Courier New"/>
+          <w:color w:val="008800"/>
+          <w:sz w:val="17"/>
+          <w:szCs w:val="17"/>
+        </w:rPr>
+        <w:t>h</w:t>
       </w:r>
       <w:proofErr w:type="spellEnd"/>
+      <w:proofErr w:type="gramEnd"/>
       <w:r>
         <w:rPr>
           <w:rFonts w:ascii="Consolas" w:hAnsi="Consolas" w:cs="Courier New"/>
@@ -19076,9 +19534,20 @@
           <w:sz w:val="17"/>
           <w:szCs w:val="17"/>
         </w:rPr>
-        <w:t>init.h</w:t>
+        <w:t>init.</w:t>
+      </w:r>
+      <w:proofErr w:type="gramStart"/>
+      <w:r>
+        <w:rPr>
+          <w:rFonts w:ascii="Consolas" w:hAnsi="Consolas" w:cs="Courier New"/>
+          <w:color w:val="008800"/>
+          <w:sz w:val="17"/>
+          <w:szCs w:val="17"/>
+        </w:rPr>
+        <w:t>h</w:t>
       </w:r>
       <w:proofErr w:type="spellEnd"/>
+      <w:proofErr w:type="gramEnd"/>
       <w:r>
         <w:rPr>
           <w:rFonts w:ascii="Consolas" w:hAnsi="Consolas" w:cs="Courier New"/>
@@ -19590,6 +20059,7 @@
         </w:rPr>
         <w:t>0</w:t>
       </w:r>
+      <w:proofErr w:type="gramStart"/>
       <w:r>
         <w:rPr>
           <w:rFonts w:ascii="Consolas" w:hAnsi="Consolas" w:cs="Courier New"/>
@@ -19599,6 +20069,7 @@
         </w:rPr>
         <w:t>);</w:t>
       </w:r>
+      <w:proofErr w:type="gramEnd"/>
     </w:p>
     <w:p>
       <w:pPr>
@@ -19787,8 +20258,19 @@
           <w:sz w:val="17"/>
           <w:szCs w:val="17"/>
         </w:rPr>
-        <w:t>();</w:t>
-      </w:r>
+        <w:t>(</w:t>
+      </w:r>
+      <w:proofErr w:type="gramStart"/>
+      <w:r>
+        <w:rPr>
+          <w:rFonts w:ascii="Consolas" w:hAnsi="Consolas" w:cs="Courier New"/>
+          <w:color w:val="666600"/>
+          <w:sz w:val="17"/>
+          <w:szCs w:val="17"/>
+        </w:rPr>
+        <w:t>);</w:t>
+      </w:r>
+      <w:proofErr w:type="gramEnd"/>
     </w:p>
     <w:p>
       <w:pPr>
@@ -19992,7 +20474,17 @@
           <w:sz w:val="17"/>
           <w:szCs w:val="17"/>
         </w:rPr>
-        <w:t xml:space="preserve"> RCC_AHB2ENR_GPIOAEN</w:t>
+        <w:t xml:space="preserve"> RCC_AHB2ENR_</w:t>
+      </w:r>
+      <w:proofErr w:type="gramStart"/>
+      <w:r>
+        <w:rPr>
+          <w:rFonts w:ascii="Consolas" w:hAnsi="Consolas" w:cs="Courier New"/>
+          <w:color w:val="000000"/>
+          <w:sz w:val="17"/>
+          <w:szCs w:val="17"/>
+        </w:rPr>
+        <w:t>GPIOAEN</w:t>
       </w:r>
       <w:r>
         <w:rPr>
@@ -20003,6 +20495,7 @@
         </w:rPr>
         <w:t>;</w:t>
       </w:r>
+      <w:proofErr w:type="gramEnd"/>
     </w:p>
     <w:p>
       <w:pPr>
@@ -20063,8 +20556,19 @@
           <w:sz w:val="17"/>
           <w:szCs w:val="17"/>
         </w:rPr>
-        <w:t>//RCC -&gt; AHB2ENR |= RCC_AHB2ENR_GPIOBEN;</w:t>
-      </w:r>
+        <w:t>//RCC -&gt; AHB2ENR |= RCC_AHB2ENR_</w:t>
+      </w:r>
+      <w:proofErr w:type="gramStart"/>
+      <w:r>
+        <w:rPr>
+          <w:rFonts w:ascii="Consolas" w:hAnsi="Consolas" w:cs="Courier New"/>
+          <w:color w:val="880000"/>
+          <w:sz w:val="17"/>
+          <w:szCs w:val="17"/>
+        </w:rPr>
+        <w:t>GPIOBEN;</w:t>
+      </w:r>
+      <w:proofErr w:type="gramEnd"/>
     </w:p>
     <w:p>
       <w:pPr>
@@ -20153,7 +20657,17 @@
           <w:sz w:val="17"/>
           <w:szCs w:val="17"/>
         </w:rPr>
-        <w:t xml:space="preserve"> RCC_AHB2ENR_GPIOCEN</w:t>
+        <w:t xml:space="preserve"> RCC_AHB2ENR_</w:t>
+      </w:r>
+      <w:proofErr w:type="gramStart"/>
+      <w:r>
+        <w:rPr>
+          <w:rFonts w:ascii="Consolas" w:hAnsi="Consolas" w:cs="Courier New"/>
+          <w:color w:val="000000"/>
+          <w:sz w:val="17"/>
+          <w:szCs w:val="17"/>
+        </w:rPr>
+        <w:t>GPIOCEN</w:t>
       </w:r>
       <w:r>
         <w:rPr>
@@ -20164,6 +20678,7 @@
         </w:rPr>
         <w:t>;</w:t>
       </w:r>
+      <w:proofErr w:type="gramEnd"/>
     </w:p>
     <w:p>
       <w:pPr>
@@ -20833,7 +21348,17 @@
           <w:sz w:val="17"/>
           <w:szCs w:val="17"/>
         </w:rPr>
-        <w:t xml:space="preserve"> GPIO_BSRR_BS5</w:t>
+        <w:t xml:space="preserve"> GPIO_BSRR_</w:t>
+      </w:r>
+      <w:proofErr w:type="gramStart"/>
+      <w:r>
+        <w:rPr>
+          <w:rFonts w:ascii="Consolas" w:hAnsi="Consolas" w:cs="Courier New"/>
+          <w:color w:val="000000"/>
+          <w:sz w:val="17"/>
+          <w:szCs w:val="17"/>
+        </w:rPr>
+        <w:t>BS5</w:t>
       </w:r>
       <w:r>
         <w:rPr>
@@ -20844,6 +21369,7 @@
         </w:rPr>
         <w:t>;</w:t>
       </w:r>
+      <w:proofErr w:type="gramEnd"/>
       <w:r>
         <w:rPr>
           <w:rFonts w:ascii="Consolas" w:hAnsi="Consolas" w:cs="Courier New"/>
@@ -21433,7 +21959,17 @@
           <w:sz w:val="17"/>
           <w:szCs w:val="17"/>
         </w:rPr>
-        <w:t xml:space="preserve"> RCC_APB1ENR1_TIM4EN</w:t>
+        <w:t xml:space="preserve"> RCC_APB1ENR1_</w:t>
+      </w:r>
+      <w:proofErr w:type="gramStart"/>
+      <w:r>
+        <w:rPr>
+          <w:rFonts w:ascii="Consolas" w:hAnsi="Consolas" w:cs="Courier New"/>
+          <w:color w:val="000000"/>
+          <w:sz w:val="17"/>
+          <w:szCs w:val="17"/>
+        </w:rPr>
+        <w:t>TIM4EN</w:t>
       </w:r>
       <w:r>
         <w:rPr>
@@ -21444,6 +21980,7 @@
         </w:rPr>
         <w:t>;</w:t>
       </w:r>
+      <w:proofErr w:type="gramEnd"/>
     </w:p>
     <w:p>
       <w:pPr>
@@ -21721,6 +22258,7 @@
         </w:rPr>
         <w:t xml:space="preserve"> </w:t>
       </w:r>
+      <w:proofErr w:type="gramStart"/>
       <w:r>
         <w:rPr>
           <w:rFonts w:ascii="Consolas" w:hAnsi="Consolas" w:cs="Courier New"/>
@@ -21739,6 +22277,7 @@
         </w:rPr>
         <w:t>;</w:t>
       </w:r>
+      <w:proofErr w:type="gramEnd"/>
     </w:p>
     <w:p>
       <w:pPr>
@@ -21821,6 +22360,7 @@
         </w:rPr>
         <w:t>TIM4_IRQn</w:t>
       </w:r>
+      <w:proofErr w:type="gramStart"/>
       <w:r>
         <w:rPr>
           <w:rFonts w:ascii="Consolas" w:hAnsi="Consolas" w:cs="Courier New"/>
@@ -21830,6 +22370,7 @@
         </w:rPr>
         <w:t>);</w:t>
       </w:r>
+      <w:proofErr w:type="gramEnd"/>
     </w:p>
     <w:p>
       <w:pPr>
@@ -22904,7 +23445,17 @@
           <w:sz w:val="17"/>
           <w:szCs w:val="17"/>
         </w:rPr>
-        <w:t>TIM_CCMR1_OC1M</w:t>
+        <w:t>TIM_CCMR1_</w:t>
+      </w:r>
+      <w:proofErr w:type="gramStart"/>
+      <w:r>
+        <w:rPr>
+          <w:rFonts w:ascii="Consolas" w:hAnsi="Consolas" w:cs="Courier New"/>
+          <w:color w:val="000000"/>
+          <w:sz w:val="17"/>
+          <w:szCs w:val="17"/>
+        </w:rPr>
+        <w:t>OC1M</w:t>
       </w:r>
       <w:r>
         <w:rPr>
@@ -22915,6 +23466,7 @@
         </w:rPr>
         <w:t>;</w:t>
       </w:r>
+      <w:proofErr w:type="gramEnd"/>
     </w:p>
     <w:p>
       <w:pPr>
@@ -23298,7 +23850,6 @@
           <w:sz w:val="17"/>
           <w:szCs w:val="17"/>
         </w:rPr>
-        <w:lastRenderedPageBreak/>
         <w:t xml:space="preserve"> 55. </w:t>
       </w:r>
       <w:r>
@@ -23615,7 +24166,17 @@
           <w:sz w:val="17"/>
           <w:szCs w:val="17"/>
         </w:rPr>
-        <w:t xml:space="preserve"> TIM_CCER_CC1E</w:t>
+        <w:t xml:space="preserve"> TIM_CCER_</w:t>
+      </w:r>
+      <w:proofErr w:type="gramStart"/>
+      <w:r>
+        <w:rPr>
+          <w:rFonts w:ascii="Consolas" w:hAnsi="Consolas" w:cs="Courier New"/>
+          <w:color w:val="000000"/>
+          <w:sz w:val="17"/>
+          <w:szCs w:val="17"/>
+        </w:rPr>
+        <w:t>CC1E</w:t>
       </w:r>
       <w:r>
         <w:rPr>
@@ -23626,6 +24187,7 @@
         </w:rPr>
         <w:t>;</w:t>
       </w:r>
+      <w:proofErr w:type="gramEnd"/>
     </w:p>
     <w:p>
       <w:pPr>
@@ -23668,6 +24230,7 @@
           <w:sz w:val="17"/>
           <w:szCs w:val="17"/>
         </w:rPr>
+        <w:lastRenderedPageBreak/>
         <w:t xml:space="preserve"> 58. </w:t>
       </w:r>
       <w:r>
@@ -23829,7 +24392,17 @@
           <w:sz w:val="17"/>
           <w:szCs w:val="17"/>
         </w:rPr>
-        <w:t xml:space="preserve"> TIM_CR1_CEN</w:t>
+        <w:t xml:space="preserve"> TIM_CR1_</w:t>
+      </w:r>
+      <w:proofErr w:type="gramStart"/>
+      <w:r>
+        <w:rPr>
+          <w:rFonts w:ascii="Consolas" w:hAnsi="Consolas" w:cs="Courier New"/>
+          <w:color w:val="000000"/>
+          <w:sz w:val="17"/>
+          <w:szCs w:val="17"/>
+        </w:rPr>
+        <w:t>CEN</w:t>
       </w:r>
       <w:r>
         <w:rPr>
@@ -23840,6 +24413,7 @@
         </w:rPr>
         <w:t>;</w:t>
       </w:r>
+      <w:proofErr w:type="gramEnd"/>
       <w:r>
         <w:rPr>
           <w:rFonts w:ascii="Consolas" w:hAnsi="Consolas" w:cs="Courier New"/>
@@ -24205,7 +24779,17 @@
           <w:sz w:val="17"/>
           <w:szCs w:val="17"/>
         </w:rPr>
-        <w:t xml:space="preserve"> RCC_APB1ENR1_DAC1EN</w:t>
+        <w:t xml:space="preserve"> RCC_APB1ENR1_</w:t>
+      </w:r>
+      <w:proofErr w:type="gramStart"/>
+      <w:r>
+        <w:rPr>
+          <w:rFonts w:ascii="Consolas" w:hAnsi="Consolas" w:cs="Courier New"/>
+          <w:color w:val="000000"/>
+          <w:sz w:val="17"/>
+          <w:szCs w:val="17"/>
+        </w:rPr>
+        <w:t>DAC1EN</w:t>
       </w:r>
       <w:r>
         <w:rPr>
@@ -24216,6 +24800,7 @@
         </w:rPr>
         <w:t>;</w:t>
       </w:r>
+      <w:proofErr w:type="gramEnd"/>
     </w:p>
     <w:p>
       <w:pPr>
@@ -24552,7 +25137,17 @@
           <w:sz w:val="17"/>
           <w:szCs w:val="17"/>
         </w:rPr>
-        <w:t xml:space="preserve"> DAC_CR_EN1</w:t>
+        <w:t xml:space="preserve"> DAC_CR_</w:t>
+      </w:r>
+      <w:proofErr w:type="gramStart"/>
+      <w:r>
+        <w:rPr>
+          <w:rFonts w:ascii="Consolas" w:hAnsi="Consolas" w:cs="Courier New"/>
+          <w:color w:val="000000"/>
+          <w:sz w:val="17"/>
+          <w:szCs w:val="17"/>
+        </w:rPr>
+        <w:t>EN1</w:t>
       </w:r>
       <w:r>
         <w:rPr>
@@ -24563,6 +25158,7 @@
         </w:rPr>
         <w:t>;</w:t>
       </w:r>
+      <w:proofErr w:type="gramEnd"/>
       <w:r>
         <w:rPr>
           <w:rFonts w:ascii="Consolas" w:hAnsi="Consolas" w:cs="Courier New"/>
@@ -25018,8 +25614,19 @@
           <w:sz w:val="17"/>
           <w:szCs w:val="17"/>
         </w:rPr>
-        <w:t>));</w:t>
-      </w:r>
+        <w:t>)</w:t>
+      </w:r>
+      <w:proofErr w:type="gramStart"/>
+      <w:r>
+        <w:rPr>
+          <w:rFonts w:ascii="Consolas" w:hAnsi="Consolas" w:cs="Courier New"/>
+          <w:color w:val="666600"/>
+          <w:sz w:val="17"/>
+          <w:szCs w:val="17"/>
+        </w:rPr>
+        <w:t>);</w:t>
+      </w:r>
+      <w:proofErr w:type="gramEnd"/>
     </w:p>
     <w:p>
       <w:pPr>
@@ -25198,8 +25805,19 @@
           <w:sz w:val="17"/>
           <w:szCs w:val="17"/>
         </w:rPr>
-        <w:t>));</w:t>
-      </w:r>
+        <w:t>)</w:t>
+      </w:r>
+      <w:proofErr w:type="gramStart"/>
+      <w:r>
+        <w:rPr>
+          <w:rFonts w:ascii="Consolas" w:hAnsi="Consolas" w:cs="Courier New"/>
+          <w:color w:val="666600"/>
+          <w:sz w:val="17"/>
+          <w:szCs w:val="17"/>
+        </w:rPr>
+        <w:t>);</w:t>
+      </w:r>
+      <w:proofErr w:type="gramEnd"/>
     </w:p>
     <w:p>
       <w:pPr>
@@ -25684,6 +26302,7 @@
         </w:rPr>
         <w:t>2</w:t>
       </w:r>
+      <w:proofErr w:type="gramStart"/>
       <w:r>
         <w:rPr>
           <w:rFonts w:ascii="Consolas" w:hAnsi="Consolas" w:cs="Courier New"/>
@@ -25693,6 +26312,7 @@
         </w:rPr>
         <w:t>);</w:t>
       </w:r>
+      <w:proofErr w:type="gramEnd"/>
     </w:p>
     <w:p>
       <w:pPr>
@@ -25906,8 +26526,19 @@
           <w:sz w:val="17"/>
           <w:szCs w:val="17"/>
         </w:rPr>
-        <w:t>));</w:t>
-      </w:r>
+        <w:t>)</w:t>
+      </w:r>
+      <w:proofErr w:type="gramStart"/>
+      <w:r>
+        <w:rPr>
+          <w:rFonts w:ascii="Consolas" w:hAnsi="Consolas" w:cs="Courier New"/>
+          <w:color w:val="666600"/>
+          <w:sz w:val="17"/>
+          <w:szCs w:val="17"/>
+        </w:rPr>
+        <w:t>);</w:t>
+      </w:r>
+      <w:proofErr w:type="gramEnd"/>
     </w:p>
     <w:p>
       <w:pPr>
@@ -26258,6 +26889,7 @@
         </w:rPr>
         <w:t>2</w:t>
       </w:r>
+      <w:proofErr w:type="gramStart"/>
       <w:r>
         <w:rPr>
           <w:rFonts w:ascii="Consolas" w:hAnsi="Consolas" w:cs="Courier New"/>
@@ -26267,6 +26899,7 @@
         </w:rPr>
         <w:t>);</w:t>
       </w:r>
+      <w:proofErr w:type="gramEnd"/>
     </w:p>
     <w:p>
       <w:pPr>
@@ -26436,7 +27069,6 @@
           <w:rFonts w:ascii="Consolas" w:hAnsi="Consolas" w:cs="Courier New"/>
           <w:sz w:val="17"/>
           <w:szCs w:val="17"/>
-          <w:lang w:val="es-AR"/>
         </w:rPr>
       </w:pPr>
       <w:r>
@@ -26452,7 +27084,6 @@
           <w:rFonts w:ascii="Consolas" w:hAnsi="Consolas" w:cs="Courier New"/>
           <w:sz w:val="17"/>
           <w:szCs w:val="17"/>
-          <w:lang w:val="es-AR"/>
         </w:rPr>
         <w:t xml:space="preserve">87. </w:t>
       </w:r>
@@ -26462,7 +27093,6 @@
           <w:color w:val="000000"/>
           <w:sz w:val="17"/>
           <w:szCs w:val="17"/>
-          <w:lang w:val="es-AR"/>
         </w:rPr>
         <w:tab/>
         <w:t>RCC</w:t>
@@ -26473,7 +27103,6 @@
           <w:color w:val="666600"/>
           <w:sz w:val="17"/>
           <w:szCs w:val="17"/>
-          <w:lang w:val="es-AR"/>
         </w:rPr>
         <w:t>-&gt;</w:t>
       </w:r>
@@ -26483,7 +27112,6 @@
           <w:color w:val="000000"/>
           <w:sz w:val="17"/>
           <w:szCs w:val="17"/>
-          <w:lang w:val="es-AR"/>
         </w:rPr>
         <w:t xml:space="preserve">APB1ENR1 </w:t>
       </w:r>
@@ -26493,7 +27121,6 @@
           <w:color w:val="666600"/>
           <w:sz w:val="17"/>
           <w:szCs w:val="17"/>
-          <w:lang w:val="es-AR"/>
         </w:rPr>
         <w:t>|=</w:t>
       </w:r>
@@ -26503,27 +27130,35 @@
           <w:color w:val="000000"/>
           <w:sz w:val="17"/>
           <w:szCs w:val="17"/>
-          <w:lang w:val="es-AR"/>
-        </w:rPr>
-        <w:t xml:space="preserve"> RCC_APB1ENR1_USART2EN</w:t>
-      </w:r>
-      <w:r>
-        <w:rPr>
-          <w:rFonts w:ascii="Consolas" w:hAnsi="Consolas" w:cs="Courier New"/>
-          <w:color w:val="666600"/>
-          <w:sz w:val="17"/>
-          <w:szCs w:val="17"/>
-          <w:lang w:val="es-AR"/>
+        </w:rPr>
+        <w:t xml:space="preserve"> RCC_APB1ENR1_</w:t>
+      </w:r>
+      <w:proofErr w:type="gramStart"/>
+      <w:r>
+        <w:rPr>
+          <w:rFonts w:ascii="Consolas" w:hAnsi="Consolas" w:cs="Courier New"/>
+          <w:color w:val="000000"/>
+          <w:sz w:val="17"/>
+          <w:szCs w:val="17"/>
+        </w:rPr>
+        <w:t>USART2EN</w:t>
+      </w:r>
+      <w:r>
+        <w:rPr>
+          <w:rFonts w:ascii="Consolas" w:hAnsi="Consolas" w:cs="Courier New"/>
+          <w:color w:val="666600"/>
+          <w:sz w:val="17"/>
+          <w:szCs w:val="17"/>
         </w:rPr>
         <w:t>;</w:t>
       </w:r>
-      <w:r>
-        <w:rPr>
-          <w:rFonts w:ascii="Consolas" w:hAnsi="Consolas" w:cs="Courier New"/>
-          <w:color w:val="000000"/>
-          <w:sz w:val="17"/>
-          <w:szCs w:val="17"/>
-          <w:lang w:val="es-AR"/>
+      <w:proofErr w:type="gramEnd"/>
+      <w:r>
+        <w:rPr>
+          <w:rFonts w:ascii="Consolas" w:hAnsi="Consolas" w:cs="Courier New"/>
+          <w:color w:val="000000"/>
+          <w:sz w:val="17"/>
+          <w:szCs w:val="17"/>
         </w:rPr>
         <w:t xml:space="preserve"> </w:t>
       </w:r>
@@ -26568,7 +27203,6 @@
           <w:rFonts w:ascii="Consolas" w:hAnsi="Consolas" w:cs="Courier New"/>
           <w:sz w:val="17"/>
           <w:szCs w:val="17"/>
-          <w:lang w:val="es-AR"/>
         </w:rPr>
         <w:t xml:space="preserve"> </w:t>
       </w:r>
@@ -26713,7 +27347,17 @@
           <w:sz w:val="17"/>
           <w:szCs w:val="17"/>
         </w:rPr>
-        <w:t>RCC_CCIPR_USART2SEL_0</w:t>
+        <w:t>RCC_CCIPR_USART2SEL_</w:t>
+      </w:r>
+      <w:proofErr w:type="gramStart"/>
+      <w:r>
+        <w:rPr>
+          <w:rFonts w:ascii="Consolas" w:hAnsi="Consolas" w:cs="Courier New"/>
+          <w:color w:val="000000"/>
+          <w:sz w:val="17"/>
+          <w:szCs w:val="17"/>
+        </w:rPr>
+        <w:t>0</w:t>
       </w:r>
       <w:r>
         <w:rPr>
@@ -26724,6 +27368,7 @@
         </w:rPr>
         <w:t>;</w:t>
       </w:r>
+      <w:proofErr w:type="gramEnd"/>
     </w:p>
     <w:p>
       <w:pPr>
@@ -26821,7 +27466,17 @@
           <w:sz w:val="17"/>
           <w:szCs w:val="17"/>
         </w:rPr>
-        <w:t xml:space="preserve"> RCC_CCIPR_USART2SEL_1</w:t>
+        <w:t xml:space="preserve"> RCC_CCIPR_USART2SEL_</w:t>
+      </w:r>
+      <w:proofErr w:type="gramStart"/>
+      <w:r>
+        <w:rPr>
+          <w:rFonts w:ascii="Consolas" w:hAnsi="Consolas" w:cs="Courier New"/>
+          <w:color w:val="000000"/>
+          <w:sz w:val="17"/>
+          <w:szCs w:val="17"/>
+        </w:rPr>
+        <w:t>1</w:t>
       </w:r>
       <w:r>
         <w:rPr>
@@ -26832,6 +27487,7 @@
         </w:rPr>
         <w:t>;</w:t>
       </w:r>
+      <w:proofErr w:type="gramEnd"/>
     </w:p>
     <w:p>
       <w:pPr>
@@ -27053,7 +27709,17 @@
           <w:sz w:val="17"/>
           <w:szCs w:val="17"/>
         </w:rPr>
-        <w:t>USART_CR1_UE</w:t>
+        <w:t>USART_CR1_</w:t>
+      </w:r>
+      <w:proofErr w:type="gramStart"/>
+      <w:r>
+        <w:rPr>
+          <w:rFonts w:ascii="Consolas" w:hAnsi="Consolas" w:cs="Courier New"/>
+          <w:color w:val="000000"/>
+          <w:sz w:val="17"/>
+          <w:szCs w:val="17"/>
+        </w:rPr>
+        <w:t>UE</w:t>
       </w:r>
       <w:r>
         <w:rPr>
@@ -27064,6 +27730,7 @@
         </w:rPr>
         <w:t>;</w:t>
       </w:r>
+      <w:proofErr w:type="gramEnd"/>
     </w:p>
     <w:p>
       <w:pPr>
@@ -27232,7 +27899,17 @@
           <w:sz w:val="17"/>
           <w:szCs w:val="17"/>
         </w:rPr>
-        <w:t>USART_CR1_M</w:t>
+        <w:t>USART_CR1_</w:t>
+      </w:r>
+      <w:proofErr w:type="gramStart"/>
+      <w:r>
+        <w:rPr>
+          <w:rFonts w:ascii="Consolas" w:hAnsi="Consolas" w:cs="Courier New"/>
+          <w:color w:val="000000"/>
+          <w:sz w:val="17"/>
+          <w:szCs w:val="17"/>
+        </w:rPr>
+        <w:t>M</w:t>
       </w:r>
       <w:r>
         <w:rPr>
@@ -27243,6 +27920,7 @@
         </w:rPr>
         <w:t>;</w:t>
       </w:r>
+      <w:proofErr w:type="gramEnd"/>
     </w:p>
     <w:p>
       <w:pPr>
@@ -27411,7 +28089,17 @@
           <w:sz w:val="17"/>
           <w:szCs w:val="17"/>
         </w:rPr>
-        <w:t>USART_CR2_STOP</w:t>
+        <w:t>USART_CR2_</w:t>
+      </w:r>
+      <w:proofErr w:type="gramStart"/>
+      <w:r>
+        <w:rPr>
+          <w:rFonts w:ascii="Consolas" w:hAnsi="Consolas" w:cs="Courier New"/>
+          <w:color w:val="000000"/>
+          <w:sz w:val="17"/>
+          <w:szCs w:val="17"/>
+        </w:rPr>
+        <w:t>STOP</w:t>
       </w:r>
       <w:r>
         <w:rPr>
@@ -27422,6 +28110,7 @@
         </w:rPr>
         <w:t>;</w:t>
       </w:r>
+      <w:proofErr w:type="gramEnd"/>
     </w:p>
     <w:p>
       <w:pPr>
@@ -27590,7 +28279,17 @@
           <w:sz w:val="17"/>
           <w:szCs w:val="17"/>
         </w:rPr>
-        <w:t>USART_CR1_PCE</w:t>
+        <w:t>USART_CR1_</w:t>
+      </w:r>
+      <w:proofErr w:type="gramStart"/>
+      <w:r>
+        <w:rPr>
+          <w:rFonts w:ascii="Consolas" w:hAnsi="Consolas" w:cs="Courier New"/>
+          <w:color w:val="000000"/>
+          <w:sz w:val="17"/>
+          <w:szCs w:val="17"/>
+        </w:rPr>
+        <w:t>PCE</w:t>
       </w:r>
       <w:r>
         <w:rPr>
@@ -27601,6 +28300,7 @@
         </w:rPr>
         <w:t>;</w:t>
       </w:r>
+      <w:proofErr w:type="gramEnd"/>
     </w:p>
     <w:p>
       <w:pPr>
@@ -27769,7 +28469,17 @@
           <w:sz w:val="17"/>
           <w:szCs w:val="17"/>
         </w:rPr>
-        <w:t>USART_CR1_OVER8</w:t>
+        <w:t>USART_CR1_</w:t>
+      </w:r>
+      <w:proofErr w:type="gramStart"/>
+      <w:r>
+        <w:rPr>
+          <w:rFonts w:ascii="Consolas" w:hAnsi="Consolas" w:cs="Courier New"/>
+          <w:color w:val="000000"/>
+          <w:sz w:val="17"/>
+          <w:szCs w:val="17"/>
+        </w:rPr>
+        <w:t>OVER8</w:t>
       </w:r>
       <w:r>
         <w:rPr>
@@ -27780,6 +28490,7 @@
         </w:rPr>
         <w:t>;</w:t>
       </w:r>
+      <w:proofErr w:type="gramEnd"/>
     </w:p>
     <w:p>
       <w:pPr>
@@ -28174,6 +28885,7 @@
         </w:rPr>
         <w:t xml:space="preserve"> USART_CR1_RE</w:t>
       </w:r>
+      <w:proofErr w:type="gramStart"/>
       <w:r>
         <w:rPr>
           <w:rFonts w:ascii="Consolas" w:hAnsi="Consolas" w:cs="Courier New"/>
@@ -28183,6 +28895,7 @@
         </w:rPr>
         <w:t>);</w:t>
       </w:r>
+      <w:proofErr w:type="gramEnd"/>
     </w:p>
     <w:p>
       <w:pPr>
@@ -28380,6 +29093,7 @@
         </w:rPr>
         <w:t>USART2_IRQn</w:t>
       </w:r>
+      <w:proofErr w:type="gramStart"/>
       <w:r>
         <w:rPr>
           <w:rFonts w:ascii="Consolas" w:hAnsi="Consolas" w:cs="Courier New"/>
@@ -28389,6 +29103,7 @@
         </w:rPr>
         <w:t>);</w:t>
       </w:r>
+      <w:proofErr w:type="gramEnd"/>
     </w:p>
     <w:p>
       <w:pPr>
@@ -28539,7 +29254,17 @@
           <w:sz w:val="17"/>
           <w:szCs w:val="17"/>
         </w:rPr>
-        <w:t xml:space="preserve"> USART_CR1_RXNEIE</w:t>
+        <w:t xml:space="preserve"> USART_CR1_</w:t>
+      </w:r>
+      <w:proofErr w:type="gramStart"/>
+      <w:r>
+        <w:rPr>
+          <w:rFonts w:ascii="Consolas" w:hAnsi="Consolas" w:cs="Courier New"/>
+          <w:color w:val="000000"/>
+          <w:sz w:val="17"/>
+          <w:szCs w:val="17"/>
+        </w:rPr>
+        <w:t>RXNEIE</w:t>
       </w:r>
       <w:r>
         <w:rPr>
@@ -28550,6 +29275,7 @@
         </w:rPr>
         <w:t>;</w:t>
       </w:r>
+      <w:proofErr w:type="gramEnd"/>
       <w:r>
         <w:rPr>
           <w:rFonts w:ascii="Consolas" w:hAnsi="Consolas" w:cs="Courier New"/>
@@ -28762,7 +29488,17 @@
           <w:sz w:val="17"/>
           <w:szCs w:val="17"/>
         </w:rPr>
-        <w:t xml:space="preserve"> USART_CR1_UE</w:t>
+        <w:t xml:space="preserve"> USART_CR1_</w:t>
+      </w:r>
+      <w:proofErr w:type="gramStart"/>
+      <w:r>
+        <w:rPr>
+          <w:rFonts w:ascii="Consolas" w:hAnsi="Consolas" w:cs="Courier New"/>
+          <w:color w:val="000000"/>
+          <w:sz w:val="17"/>
+          <w:szCs w:val="17"/>
+        </w:rPr>
+        <w:t>UE</w:t>
       </w:r>
       <w:r>
         <w:rPr>
@@ -28773,6 +29509,7 @@
         </w:rPr>
         <w:t>;</w:t>
       </w:r>
+      <w:proofErr w:type="gramEnd"/>
     </w:p>
     <w:p>
       <w:pPr>
@@ -29058,6 +29795,7 @@
         </w:rPr>
         <w:t>0</w:t>
       </w:r>
+      <w:proofErr w:type="gramStart"/>
       <w:r>
         <w:rPr>
           <w:rFonts w:ascii="Consolas" w:hAnsi="Consolas" w:cs="Courier New"/>
@@ -29067,6 +29805,7 @@
         </w:rPr>
         <w:t>);</w:t>
       </w:r>
+      <w:proofErr w:type="gramEnd"/>
     </w:p>
     <w:p>
       <w:pPr>
@@ -29299,6 +30038,7 @@
         </w:rPr>
         <w:t>0</w:t>
       </w:r>
+      <w:proofErr w:type="gramStart"/>
       <w:r>
         <w:rPr>
           <w:rFonts w:ascii="Consolas" w:hAnsi="Consolas" w:cs="Courier New"/>
@@ -29308,6 +30048,7 @@
         </w:rPr>
         <w:t>);</w:t>
       </w:r>
+      <w:proofErr w:type="gramEnd"/>
     </w:p>
     <w:p>
       <w:pPr>
@@ -29350,7 +30091,6 @@
           <w:sz w:val="17"/>
           <w:szCs w:val="17"/>
         </w:rPr>
-        <w:lastRenderedPageBreak/>
         <w:t xml:space="preserve">119. </w:t>
       </w:r>
       <w:r>
@@ -29388,6 +30128,7 @@
           <w:sz w:val="24"/>
           <w:szCs w:val="24"/>
         </w:rPr>
+        <w:lastRenderedPageBreak/>
         <w:t>Init.h</w:t>
       </w:r>
       <w:proofErr w:type="spellEnd"/>
@@ -29647,9 +30388,20 @@
           <w:sz w:val="17"/>
           <w:szCs w:val="17"/>
         </w:rPr>
-        <w:t>FreeRTOS.h</w:t>
+        <w:t>FreeRTOS.</w:t>
+      </w:r>
+      <w:proofErr w:type="gramStart"/>
+      <w:r>
+        <w:rPr>
+          <w:rFonts w:ascii="Consolas" w:hAnsi="Consolas" w:cs="Courier New"/>
+          <w:color w:val="008800"/>
+          <w:sz w:val="17"/>
+          <w:szCs w:val="17"/>
+        </w:rPr>
+        <w:t>h</w:t>
       </w:r>
       <w:proofErr w:type="spellEnd"/>
+      <w:proofErr w:type="gramEnd"/>
       <w:r>
         <w:rPr>
           <w:rFonts w:ascii="Consolas" w:hAnsi="Consolas" w:cs="Courier New"/>
@@ -29728,7 +30480,27 @@
           <w:sz w:val="17"/>
           <w:szCs w:val="17"/>
         </w:rPr>
-        <w:t>"stm32l476xx.h"</w:t>
+        <w:t>"stm32l476xx.</w:t>
+      </w:r>
+      <w:proofErr w:type="gramStart"/>
+      <w:r>
+        <w:rPr>
+          <w:rFonts w:ascii="Consolas" w:hAnsi="Consolas" w:cs="Courier New"/>
+          <w:color w:val="008800"/>
+          <w:sz w:val="17"/>
+          <w:szCs w:val="17"/>
+        </w:rPr>
+        <w:t>h</w:t>
+      </w:r>
+      <w:proofErr w:type="gramEnd"/>
+      <w:r>
+        <w:rPr>
+          <w:rFonts w:ascii="Consolas" w:hAnsi="Consolas" w:cs="Courier New"/>
+          <w:color w:val="008800"/>
+          <w:sz w:val="17"/>
+          <w:szCs w:val="17"/>
+        </w:rPr>
+        <w:t>"</w:t>
       </w:r>
     </w:p>
     <w:p>
@@ -29799,7 +30571,27 @@
           <w:sz w:val="17"/>
           <w:szCs w:val="17"/>
         </w:rPr>
-        <w:t>"system_stm32l4xx.h"</w:t>
+        <w:t>"system_stm32l4xx.</w:t>
+      </w:r>
+      <w:proofErr w:type="gramStart"/>
+      <w:r>
+        <w:rPr>
+          <w:rFonts w:ascii="Consolas" w:hAnsi="Consolas" w:cs="Courier New"/>
+          <w:color w:val="008800"/>
+          <w:sz w:val="17"/>
+          <w:szCs w:val="17"/>
+        </w:rPr>
+        <w:t>h</w:t>
+      </w:r>
+      <w:proofErr w:type="gramEnd"/>
+      <w:r>
+        <w:rPr>
+          <w:rFonts w:ascii="Consolas" w:hAnsi="Consolas" w:cs="Courier New"/>
+          <w:color w:val="008800"/>
+          <w:sz w:val="17"/>
+          <w:szCs w:val="17"/>
+        </w:rPr>
+        <w:t>"</w:t>
       </w:r>
     </w:p>
     <w:p>
@@ -29880,9 +30672,20 @@
           <w:sz w:val="17"/>
           <w:szCs w:val="17"/>
         </w:rPr>
-        <w:t>task.h</w:t>
+        <w:t>task.</w:t>
+      </w:r>
+      <w:proofErr w:type="gramStart"/>
+      <w:r>
+        <w:rPr>
+          <w:rFonts w:ascii="Consolas" w:hAnsi="Consolas" w:cs="Courier New"/>
+          <w:color w:val="008800"/>
+          <w:sz w:val="17"/>
+          <w:szCs w:val="17"/>
+        </w:rPr>
+        <w:t>h</w:t>
       </w:r>
       <w:proofErr w:type="spellEnd"/>
+      <w:proofErr w:type="gramEnd"/>
       <w:r>
         <w:rPr>
           <w:rFonts w:ascii="Consolas" w:hAnsi="Consolas" w:cs="Courier New"/>
@@ -29971,9 +30774,20 @@
           <w:sz w:val="17"/>
           <w:szCs w:val="17"/>
         </w:rPr>
-        <w:t>timers.h</w:t>
+        <w:t>timers.</w:t>
+      </w:r>
+      <w:proofErr w:type="gramStart"/>
+      <w:r>
+        <w:rPr>
+          <w:rFonts w:ascii="Consolas" w:hAnsi="Consolas" w:cs="Courier New"/>
+          <w:color w:val="008800"/>
+          <w:sz w:val="17"/>
+          <w:szCs w:val="17"/>
+        </w:rPr>
+        <w:t>h</w:t>
       </w:r>
       <w:proofErr w:type="spellEnd"/>
+      <w:proofErr w:type="gramEnd"/>
       <w:r>
         <w:rPr>
           <w:rFonts w:ascii="Consolas" w:hAnsi="Consolas" w:cs="Courier New"/>
@@ -30062,9 +30876,20 @@
           <w:sz w:val="17"/>
           <w:szCs w:val="17"/>
         </w:rPr>
-        <w:t>stdint.h</w:t>
+        <w:t>stdint.</w:t>
+      </w:r>
+      <w:proofErr w:type="gramStart"/>
+      <w:r>
+        <w:rPr>
+          <w:rFonts w:ascii="Consolas" w:hAnsi="Consolas" w:cs="Courier New"/>
+          <w:color w:val="008800"/>
+          <w:sz w:val="17"/>
+          <w:szCs w:val="17"/>
+        </w:rPr>
+        <w:t>h</w:t>
       </w:r>
       <w:proofErr w:type="spellEnd"/>
+      <w:proofErr w:type="gramEnd"/>
       <w:r>
         <w:rPr>
           <w:rFonts w:ascii="Consolas" w:hAnsi="Consolas" w:cs="Courier New"/>
@@ -30153,9 +30978,20 @@
           <w:sz w:val="17"/>
           <w:szCs w:val="17"/>
         </w:rPr>
-        <w:t>queue.h</w:t>
+        <w:t>queue.</w:t>
+      </w:r>
+      <w:proofErr w:type="gramStart"/>
+      <w:r>
+        <w:rPr>
+          <w:rFonts w:ascii="Consolas" w:hAnsi="Consolas" w:cs="Courier New"/>
+          <w:color w:val="008800"/>
+          <w:sz w:val="17"/>
+          <w:szCs w:val="17"/>
+        </w:rPr>
+        <w:t>h</w:t>
       </w:r>
       <w:proofErr w:type="spellEnd"/>
+      <w:proofErr w:type="gramEnd"/>
       <w:r>
         <w:rPr>
           <w:rFonts w:ascii="Consolas" w:hAnsi="Consolas" w:cs="Courier New"/>
@@ -30452,7 +31288,17 @@
           <w:sz w:val="17"/>
           <w:szCs w:val="17"/>
         </w:rPr>
-        <w:t>but_led_queue</w:t>
+        <w:t>but_led_</w:t>
+      </w:r>
+      <w:proofErr w:type="gramStart"/>
+      <w:r>
+        <w:rPr>
+          <w:rFonts w:ascii="Consolas" w:hAnsi="Consolas" w:cs="Courier New"/>
+          <w:color w:val="000000"/>
+          <w:sz w:val="17"/>
+          <w:szCs w:val="17"/>
+        </w:rPr>
+        <w:t>queue</w:t>
       </w:r>
       <w:proofErr w:type="spellEnd"/>
       <w:r>
@@ -30464,6 +31310,7 @@
         </w:rPr>
         <w:t>;</w:t>
       </w:r>
+      <w:proofErr w:type="gramEnd"/>
     </w:p>
     <w:p>
       <w:pPr>
@@ -30554,7 +31401,17 @@
           <w:sz w:val="17"/>
           <w:szCs w:val="17"/>
         </w:rPr>
-        <w:t>but_tim_queue</w:t>
+        <w:t>but_tim_</w:t>
+      </w:r>
+      <w:proofErr w:type="gramStart"/>
+      <w:r>
+        <w:rPr>
+          <w:rFonts w:ascii="Consolas" w:hAnsi="Consolas" w:cs="Courier New"/>
+          <w:color w:val="000000"/>
+          <w:sz w:val="17"/>
+          <w:szCs w:val="17"/>
+        </w:rPr>
+        <w:t>queue</w:t>
       </w:r>
       <w:proofErr w:type="spellEnd"/>
       <w:r>
@@ -30566,6 +31423,7 @@
         </w:rPr>
         <w:t>;</w:t>
       </w:r>
+      <w:proofErr w:type="gramEnd"/>
     </w:p>
     <w:p>
       <w:pPr>
@@ -30617,8 +31475,19 @@
           <w:sz w:val="17"/>
           <w:szCs w:val="17"/>
         </w:rPr>
-        <w:t>//static uint8_t buffer[1];</w:t>
-      </w:r>
+        <w:t>//static uint8_t buffer[1</w:t>
+      </w:r>
+      <w:proofErr w:type="gramStart"/>
+      <w:r>
+        <w:rPr>
+          <w:rFonts w:ascii="Consolas" w:hAnsi="Consolas" w:cs="Courier New"/>
+          <w:color w:val="880000"/>
+          <w:sz w:val="17"/>
+          <w:szCs w:val="17"/>
+        </w:rPr>
+        <w:t>];</w:t>
+      </w:r>
+      <w:proofErr w:type="gramEnd"/>
     </w:p>
     <w:p>
       <w:pPr>
@@ -30792,6 +31661,7 @@
         <w:t>pvParameters</w:t>
       </w:r>
       <w:proofErr w:type="spellEnd"/>
+      <w:proofErr w:type="gramStart"/>
       <w:r>
         <w:rPr>
           <w:rFonts w:ascii="Consolas" w:hAnsi="Consolas" w:cs="Courier New"/>
@@ -30801,6 +31671,7 @@
         </w:rPr>
         <w:t>);</w:t>
       </w:r>
+      <w:proofErr w:type="gramEnd"/>
     </w:p>
     <w:p>
       <w:pPr>
@@ -30921,6 +31792,7 @@
         <w:t>pvParameters</w:t>
       </w:r>
       <w:proofErr w:type="spellEnd"/>
+      <w:proofErr w:type="gramStart"/>
       <w:r>
         <w:rPr>
           <w:rFonts w:ascii="Consolas" w:hAnsi="Consolas" w:cs="Courier New"/>
@@ -30930,6 +31802,7 @@
         </w:rPr>
         <w:t>);</w:t>
       </w:r>
+      <w:proofErr w:type="gramEnd"/>
     </w:p>
     <w:p>
       <w:pPr>
@@ -31074,6 +31947,7 @@
         </w:rPr>
         <w:t>void</w:t>
       </w:r>
+      <w:proofErr w:type="gramStart"/>
       <w:r>
         <w:rPr>
           <w:rFonts w:ascii="Consolas" w:hAnsi="Consolas" w:cs="Courier New"/>
@@ -31083,6 +31957,7 @@
         </w:rPr>
         <w:t>);</w:t>
       </w:r>
+      <w:proofErr w:type="gramEnd"/>
     </w:p>
     <w:p>
       <w:pPr>
@@ -31174,6 +32049,7 @@
         </w:rPr>
         <w:t>void</w:t>
       </w:r>
+      <w:proofErr w:type="gramStart"/>
       <w:r>
         <w:rPr>
           <w:rFonts w:ascii="Consolas" w:hAnsi="Consolas" w:cs="Courier New"/>
@@ -31183,6 +32059,7 @@
         </w:rPr>
         <w:t>);</w:t>
       </w:r>
+      <w:proofErr w:type="gramEnd"/>
     </w:p>
     <w:p>
       <w:pPr>
@@ -31327,6 +32204,7 @@
         </w:rPr>
         <w:t>void</w:t>
       </w:r>
+      <w:proofErr w:type="gramStart"/>
       <w:r>
         <w:rPr>
           <w:rFonts w:ascii="Consolas" w:hAnsi="Consolas" w:cs="Courier New"/>
@@ -31336,6 +32214,7 @@
         </w:rPr>
         <w:t>);</w:t>
       </w:r>
+      <w:proofErr w:type="gramEnd"/>
     </w:p>
     <w:p>
       <w:pPr>
@@ -31427,6 +32306,7 @@
         </w:rPr>
         <w:t>void</w:t>
       </w:r>
+      <w:proofErr w:type="gramStart"/>
       <w:r>
         <w:rPr>
           <w:rFonts w:ascii="Consolas" w:hAnsi="Consolas" w:cs="Courier New"/>
@@ -31436,6 +32316,7 @@
         </w:rPr>
         <w:t>);</w:t>
       </w:r>
+      <w:proofErr w:type="gramEnd"/>
     </w:p>
     <w:p>
       <w:pPr>
@@ -31516,6 +32397,7 @@
         </w:rPr>
         <w:t>void</w:t>
       </w:r>
+      <w:proofErr w:type="gramStart"/>
       <w:r>
         <w:rPr>
           <w:rFonts w:ascii="Consolas" w:hAnsi="Consolas" w:cs="Courier New"/>
@@ -31525,6 +32407,7 @@
         </w:rPr>
         <w:t>);</w:t>
       </w:r>
+      <w:proofErr w:type="gramEnd"/>
     </w:p>
     <w:p>
       <w:pPr>
@@ -31669,6 +32552,7 @@
         </w:rPr>
         <w:t>void</w:t>
       </w:r>
+      <w:proofErr w:type="gramStart"/>
       <w:r>
         <w:rPr>
           <w:rFonts w:ascii="Consolas" w:hAnsi="Consolas" w:cs="Courier New"/>
@@ -31678,6 +32562,7 @@
         </w:rPr>
         <w:t>);</w:t>
       </w:r>
+      <w:proofErr w:type="gramEnd"/>
     </w:p>
     <w:p>
       <w:pPr>
@@ -31789,6 +32674,7 @@
         <w:t>uart_buffer</w:t>
       </w:r>
       <w:proofErr w:type="spellEnd"/>
+      <w:proofErr w:type="gramStart"/>
       <w:r>
         <w:rPr>
           <w:rFonts w:ascii="Consolas" w:hAnsi="Consolas" w:cs="Courier New"/>
@@ -31798,6 +32684,7 @@
         </w:rPr>
         <w:t>);</w:t>
       </w:r>
+      <w:proofErr w:type="gramEnd"/>
     </w:p>
     <w:p>
       <w:pPr>
@@ -31878,6 +32765,7 @@
         </w:rPr>
         <w:t>void</w:t>
       </w:r>
+      <w:proofErr w:type="gramStart"/>
       <w:r>
         <w:rPr>
           <w:rFonts w:ascii="Consolas" w:hAnsi="Consolas" w:cs="Courier New"/>
@@ -31887,6 +32775,7 @@
         </w:rPr>
         <w:t>);</w:t>
       </w:r>
+      <w:proofErr w:type="gramEnd"/>
     </w:p>
     <w:p>
       <w:pPr>
@@ -31998,6 +32887,7 @@
         <w:t>uart_buffer</w:t>
       </w:r>
       <w:proofErr w:type="spellEnd"/>
+      <w:proofErr w:type="gramStart"/>
       <w:r>
         <w:rPr>
           <w:rFonts w:ascii="Consolas" w:hAnsi="Consolas" w:cs="Courier New"/>
@@ -32007,6 +32897,7 @@
         </w:rPr>
         <w:t>);</w:t>
       </w:r>
+      <w:proofErr w:type="gramEnd"/>
     </w:p>
     <w:p>
       <w:pPr>

</xml_diff>